<commit_message>
changed the rules to 11/18 end date
</commit_message>
<xml_diff>
--- a/data/20150914-evc-rules.docx
+++ b/data/20150914-evc-rules.docx
@@ -621,7 +621,21 @@
         <w:rPr>
           <w:b/>
         </w:rPr>
-        <w:t>November 17, 2015.</w:t>
+        <w:t>November 1</w:t>
+      </w:r>
+      <w:r>
+        <w:rPr>
+          <w:b/>
+        </w:rPr>
+        <w:t>8</w:t>
+      </w:r>
+      <w:bookmarkStart w:id="0" w:name="_GoBack"/>
+      <w:bookmarkEnd w:id="0"/>
+      <w:r>
+        <w:rPr>
+          <w:b/>
+        </w:rPr>
+        <w:t>, 2015.</w:t>
       </w:r>
       <w:r>
         <w:t xml:space="preserve"> </w:t>
@@ -2553,8 +2567,6 @@
       <w:r>
         <w:t>, including the entrant’s FEIN</w:t>
       </w:r>
-      <w:bookmarkStart w:id="0" w:name="_GoBack"/>
-      <w:bookmarkEnd w:id="0"/>
       <w:r>
         <w:t>.  The Affidavit/Rele</w:t>
       </w:r>
@@ -5657,7 +5669,7 @@
 </file>
 
 <file path=customXml/itemProps1.xml><?xml version="1.0" encoding="utf-8"?>
-<ds:datastoreItem xmlns:ds="http://schemas.openxmlformats.org/officeDocument/2006/customXml" ds:itemID="{E624B432-7D5A-A24D-B6E5-FC3C9F469D16}">
+<ds:datastoreItem xmlns:ds="http://schemas.openxmlformats.org/officeDocument/2006/customXml" ds:itemID="{38D43A7A-BFC8-B245-96F4-33FB6AC71B4F}">
   <ds:schemaRefs>
     <ds:schemaRef ds:uri="http://schemas.openxmlformats.org/officeDocument/2006/bibliography"/>
   </ds:schemaRefs>

</xml_diff>